<commit_message>
added solution for 1st iteration-sequence diagrams, uml class diagram and implementation
</commit_message>
<xml_diff>
--- a/Tabele cazuri de utilizare.docx
+++ b/Tabele cazuri de utilizare.docx
@@ -1,6 +1,6 @@
 
 <file path=word/document.xml><?xml version="1.0" encoding="utf-8"?>
-<w:document xmlns:wpc="http://schemas.microsoft.com/office/word/2010/wordprocessingCanvas" xmlns:cx="http://schemas.microsoft.com/office/drawing/2014/chartex" xmlns:cx1="http://schemas.microsoft.com/office/drawing/2015/9/8/chartex" xmlns:cx2="http://schemas.microsoft.com/office/drawing/2015/10/21/chartex" xmlns:cx3="http://schemas.microsoft.com/office/drawing/2016/5/9/chartex" xmlns:cx4="http://schemas.microsoft.com/office/drawing/2016/5/10/chartex" xmlns:cx5="http://schemas.microsoft.com/office/drawing/2016/5/11/chartex" xmlns:cx6="http://schemas.microsoft.com/office/drawing/2016/5/12/chartex" xmlns:cx7="http://schemas.microsoft.com/office/drawing/2016/5/13/chartex" xmlns:cx8="http://schemas.microsoft.com/office/drawing/2016/5/14/chartex" xmlns:mc="http://schemas.openxmlformats.org/markup-compatibility/2006" xmlns:aink="http://schemas.microsoft.com/office/drawing/2016/ink" xmlns:am3d="http://schemas.microsoft.com/office/drawing/2017/model3d" xmlns:o="urn:schemas-microsoft-com:office:office" xmlns:r="http://schemas.openxmlformats.org/officeDocument/2006/relationships" xmlns:m="http://schemas.openxmlformats.org/officeDocument/2006/math" xmlns:v="urn:schemas-microsoft-com:vml" xmlns:wp14="http://schemas.microsoft.com/office/word/2010/wordprocessingDrawing" xmlns:wp="http://schemas.openxmlformats.org/drawingml/2006/wordprocessingDrawing" xmlns:w10="urn:schemas-microsoft-com:office:word" xmlns:w="http://schemas.openxmlformats.org/wordprocessingml/2006/main" xmlns:w14="http://schemas.microsoft.com/office/word/2010/wordml" xmlns:w15="http://schemas.microsoft.com/office/word/2012/wordml" xmlns:w16cex="http://schemas.microsoft.com/office/word/2018/wordml/cex" xmlns:w16cid="http://schemas.microsoft.com/office/word/2016/wordml/cid" xmlns:w16="http://schemas.microsoft.com/office/word/2018/wordml" xmlns:w16sdtdh="http://schemas.microsoft.com/office/word/2020/wordml/sdtdatahash" xmlns:w16se="http://schemas.microsoft.com/office/word/2015/wordml/symex" xmlns:wpg="http://schemas.microsoft.com/office/word/2010/wordprocessingGroup" xmlns:wpi="http://schemas.microsoft.com/office/word/2010/wordprocessingInk" xmlns:wne="http://schemas.microsoft.com/office/word/2006/wordml" xmlns:wps="http://schemas.microsoft.com/office/word/2010/wordprocessingShape" mc:Ignorable="w14 w15 w16se w16cid w16 w16cex w16sdtdh wp14">
+<w:document xmlns:wpc="http://schemas.microsoft.com/office/word/2010/wordprocessingCanvas" xmlns:cx="http://schemas.microsoft.com/office/drawing/2014/chartex" xmlns:cx1="http://schemas.microsoft.com/office/drawing/2015/9/8/chartex" xmlns:cx2="http://schemas.microsoft.com/office/drawing/2015/10/21/chartex" xmlns:cx3="http://schemas.microsoft.com/office/drawing/2016/5/9/chartex" xmlns:cx4="http://schemas.microsoft.com/office/drawing/2016/5/10/chartex" xmlns:cx5="http://schemas.microsoft.com/office/drawing/2016/5/11/chartex" xmlns:cx6="http://schemas.microsoft.com/office/drawing/2016/5/12/chartex" xmlns:cx7="http://schemas.microsoft.com/office/drawing/2016/5/13/chartex" xmlns:cx8="http://schemas.microsoft.com/office/drawing/2016/5/14/chartex" xmlns:mc="http://schemas.openxmlformats.org/markup-compatibility/2006" xmlns:aink="http://schemas.microsoft.com/office/drawing/2016/ink" xmlns:am3d="http://schemas.microsoft.com/office/drawing/2017/model3d" xmlns:o="urn:schemas-microsoft-com:office:office" xmlns:oel="http://schemas.microsoft.com/office/2019/extlst" xmlns:r="http://schemas.openxmlformats.org/officeDocument/2006/relationships" xmlns:m="http://schemas.openxmlformats.org/officeDocument/2006/math" xmlns:v="urn:schemas-microsoft-com:vml" xmlns:wp14="http://schemas.microsoft.com/office/word/2010/wordprocessingDrawing" xmlns:wp="http://schemas.openxmlformats.org/drawingml/2006/wordprocessingDrawing" xmlns:w10="urn:schemas-microsoft-com:office:word" xmlns:w="http://schemas.openxmlformats.org/wordprocessingml/2006/main" xmlns:w14="http://schemas.microsoft.com/office/word/2010/wordml" xmlns:w15="http://schemas.microsoft.com/office/word/2012/wordml" xmlns:w16cex="http://schemas.microsoft.com/office/word/2018/wordml/cex" xmlns:w16cid="http://schemas.microsoft.com/office/word/2016/wordml/cid" xmlns:w16="http://schemas.microsoft.com/office/word/2018/wordml" xmlns:w16sdtdh="http://schemas.microsoft.com/office/word/2020/wordml/sdtdatahash" xmlns:w16se="http://schemas.microsoft.com/office/word/2015/wordml/symex" xmlns:wpg="http://schemas.microsoft.com/office/word/2010/wordprocessingGroup" xmlns:wpi="http://schemas.microsoft.com/office/word/2010/wordprocessingInk" xmlns:wne="http://schemas.microsoft.com/office/word/2006/wordml" xmlns:wps="http://schemas.microsoft.com/office/word/2010/wordprocessingShape" mc:Ignorable="w14 w15 w16se w16cid w16 w16cex w16sdtdh wp14">
   <w:body>
     <w:p>
       <w:pPr>
@@ -577,7 +577,13 @@
               <w:jc w:val="left"/>
             </w:pPr>
             <w:r>
-              <w:t>Daca datele introduse de utilizator sunt corecte, sistemul redirectioneaza utilizatorul spre una dintre cele 2 posibile ferestre in functie de tipul de acces(angajat, sef).</w:t>
+              <w:t>Daca datele introduse de utilizator sunt corecte, sistemul redirectioneaza utilizatorul spre una dintre cele 2 posibile ferestre in functie de tipul de acces(</w:t>
+            </w:r>
+            <w:r>
+              <w:t xml:space="preserve">fereastra de marcare prezenta - </w:t>
+            </w:r>
+            <w:r>
+              <w:t>angajat, sef).</w:t>
             </w:r>
           </w:p>
           <w:p>
@@ -910,6 +916,7 @@
               <w:rPr>
                 <w:b/>
               </w:rPr>
+              <w:lastRenderedPageBreak/>
               <w:t>Actori principali</w:t>
             </w:r>
           </w:p>
@@ -1015,7 +1022,6 @@
               <w:rPr>
                 <w:b/>
               </w:rPr>
-              <w:lastRenderedPageBreak/>
               <w:t>Descriere</w:t>
             </w:r>
           </w:p>
@@ -1374,7 +1380,13 @@
               <w:jc w:val="left"/>
             </w:pPr>
             <w:r>
-              <w:t>Daca datele sunt valide, sistemul redirectioneaza utilizatorul la fereastra de autentificare.</w:t>
+              <w:t xml:space="preserve">Daca datele sunt valide, sistemul redirectioneaza utilizatorul la fereastra </w:t>
+            </w:r>
+            <w:r>
+              <w:t>de deschidere</w:t>
+            </w:r>
+            <w:r>
+              <w:t>.</w:t>
             </w:r>
           </w:p>
         </w:tc>
@@ -4321,7 +4333,13 @@
               <w:jc w:val="left"/>
             </w:pPr>
             <w:r>
-              <w:t>Angajatul actioneaza butonul de acces sistem.</w:t>
+              <w:t xml:space="preserve">Angajatul actioneaza butonul de </w:t>
+            </w:r>
+            <w:r>
+              <w:t>confirmare</w:t>
+            </w:r>
+            <w:r>
+              <w:t>.</w:t>
             </w:r>
           </w:p>
           <w:p>
@@ -6151,7 +6169,7 @@
 </file>
 
 <file path=word/endnotes.xml><?xml version="1.0" encoding="utf-8"?>
-<w:endnotes xmlns:wpc="http://schemas.microsoft.com/office/word/2010/wordprocessingCanvas" xmlns:cx="http://schemas.microsoft.com/office/drawing/2014/chartex" xmlns:cx1="http://schemas.microsoft.com/office/drawing/2015/9/8/chartex" xmlns:cx2="http://schemas.microsoft.com/office/drawing/2015/10/21/chartex" xmlns:cx3="http://schemas.microsoft.com/office/drawing/2016/5/9/chartex" xmlns:cx4="http://schemas.microsoft.com/office/drawing/2016/5/10/chartex" xmlns:cx5="http://schemas.microsoft.com/office/drawing/2016/5/11/chartex" xmlns:cx6="http://schemas.microsoft.com/office/drawing/2016/5/12/chartex" xmlns:cx7="http://schemas.microsoft.com/office/drawing/2016/5/13/chartex" xmlns:cx8="http://schemas.microsoft.com/office/drawing/2016/5/14/chartex" xmlns:mc="http://schemas.openxmlformats.org/markup-compatibility/2006" xmlns:aink="http://schemas.microsoft.com/office/drawing/2016/ink" xmlns:am3d="http://schemas.microsoft.com/office/drawing/2017/model3d" xmlns:o="urn:schemas-microsoft-com:office:office" xmlns:r="http://schemas.openxmlformats.org/officeDocument/2006/relationships" xmlns:m="http://schemas.openxmlformats.org/officeDocument/2006/math" xmlns:v="urn:schemas-microsoft-com:vml" xmlns:wp14="http://schemas.microsoft.com/office/word/2010/wordprocessingDrawing" xmlns:wp="http://schemas.openxmlformats.org/drawingml/2006/wordprocessingDrawing" xmlns:w10="urn:schemas-microsoft-com:office:word" xmlns:w="http://schemas.openxmlformats.org/wordprocessingml/2006/main" xmlns:w14="http://schemas.microsoft.com/office/word/2010/wordml" xmlns:w15="http://schemas.microsoft.com/office/word/2012/wordml" xmlns:w16cex="http://schemas.microsoft.com/office/word/2018/wordml/cex" xmlns:w16cid="http://schemas.microsoft.com/office/word/2016/wordml/cid" xmlns:w16="http://schemas.microsoft.com/office/word/2018/wordml" xmlns:w16sdtdh="http://schemas.microsoft.com/office/word/2020/wordml/sdtdatahash" xmlns:w16se="http://schemas.microsoft.com/office/word/2015/wordml/symex" xmlns:wpg="http://schemas.microsoft.com/office/word/2010/wordprocessingGroup" xmlns:wpi="http://schemas.microsoft.com/office/word/2010/wordprocessingInk" xmlns:wne="http://schemas.microsoft.com/office/word/2006/wordml" xmlns:wps="http://schemas.microsoft.com/office/word/2010/wordprocessingShape" mc:Ignorable="w14 w15 w16se w16cid w16 w16cex w16sdtdh wp14">
+<w:endnotes xmlns:wpc="http://schemas.microsoft.com/office/word/2010/wordprocessingCanvas" xmlns:cx="http://schemas.microsoft.com/office/drawing/2014/chartex" xmlns:cx1="http://schemas.microsoft.com/office/drawing/2015/9/8/chartex" xmlns:cx2="http://schemas.microsoft.com/office/drawing/2015/10/21/chartex" xmlns:cx3="http://schemas.microsoft.com/office/drawing/2016/5/9/chartex" xmlns:cx4="http://schemas.microsoft.com/office/drawing/2016/5/10/chartex" xmlns:cx5="http://schemas.microsoft.com/office/drawing/2016/5/11/chartex" xmlns:cx6="http://schemas.microsoft.com/office/drawing/2016/5/12/chartex" xmlns:cx7="http://schemas.microsoft.com/office/drawing/2016/5/13/chartex" xmlns:cx8="http://schemas.microsoft.com/office/drawing/2016/5/14/chartex" xmlns:mc="http://schemas.openxmlformats.org/markup-compatibility/2006" xmlns:aink="http://schemas.microsoft.com/office/drawing/2016/ink" xmlns:am3d="http://schemas.microsoft.com/office/drawing/2017/model3d" xmlns:o="urn:schemas-microsoft-com:office:office" xmlns:oel="http://schemas.microsoft.com/office/2019/extlst" xmlns:r="http://schemas.openxmlformats.org/officeDocument/2006/relationships" xmlns:m="http://schemas.openxmlformats.org/officeDocument/2006/math" xmlns:v="urn:schemas-microsoft-com:vml" xmlns:wp14="http://schemas.microsoft.com/office/word/2010/wordprocessingDrawing" xmlns:wp="http://schemas.openxmlformats.org/drawingml/2006/wordprocessingDrawing" xmlns:w10="urn:schemas-microsoft-com:office:word" xmlns:w="http://schemas.openxmlformats.org/wordprocessingml/2006/main" xmlns:w14="http://schemas.microsoft.com/office/word/2010/wordml" xmlns:w15="http://schemas.microsoft.com/office/word/2012/wordml" xmlns:w16cex="http://schemas.microsoft.com/office/word/2018/wordml/cex" xmlns:w16cid="http://schemas.microsoft.com/office/word/2016/wordml/cid" xmlns:w16="http://schemas.microsoft.com/office/word/2018/wordml" xmlns:w16sdtdh="http://schemas.microsoft.com/office/word/2020/wordml/sdtdatahash" xmlns:w16se="http://schemas.microsoft.com/office/word/2015/wordml/symex" xmlns:wpg="http://schemas.microsoft.com/office/word/2010/wordprocessingGroup" xmlns:wpi="http://schemas.microsoft.com/office/word/2010/wordprocessingInk" xmlns:wne="http://schemas.microsoft.com/office/word/2006/wordml" xmlns:wps="http://schemas.microsoft.com/office/word/2010/wordprocessingShape" mc:Ignorable="w14 w15 w16se w16cid w16 w16cex w16sdtdh wp14">
   <w:endnote w:type="separator" w:id="-1">
     <w:p>
       <w:pPr>
@@ -6176,7 +6194,7 @@
 </file>
 
 <file path=word/footnotes.xml><?xml version="1.0" encoding="utf-8"?>
-<w:footnotes xmlns:wpc="http://schemas.microsoft.com/office/word/2010/wordprocessingCanvas" xmlns:cx="http://schemas.microsoft.com/office/drawing/2014/chartex" xmlns:cx1="http://schemas.microsoft.com/office/drawing/2015/9/8/chartex" xmlns:cx2="http://schemas.microsoft.com/office/drawing/2015/10/21/chartex" xmlns:cx3="http://schemas.microsoft.com/office/drawing/2016/5/9/chartex" xmlns:cx4="http://schemas.microsoft.com/office/drawing/2016/5/10/chartex" xmlns:cx5="http://schemas.microsoft.com/office/drawing/2016/5/11/chartex" xmlns:cx6="http://schemas.microsoft.com/office/drawing/2016/5/12/chartex" xmlns:cx7="http://schemas.microsoft.com/office/drawing/2016/5/13/chartex" xmlns:cx8="http://schemas.microsoft.com/office/drawing/2016/5/14/chartex" xmlns:mc="http://schemas.openxmlformats.org/markup-compatibility/2006" xmlns:aink="http://schemas.microsoft.com/office/drawing/2016/ink" xmlns:am3d="http://schemas.microsoft.com/office/drawing/2017/model3d" xmlns:o="urn:schemas-microsoft-com:office:office" xmlns:r="http://schemas.openxmlformats.org/officeDocument/2006/relationships" xmlns:m="http://schemas.openxmlformats.org/officeDocument/2006/math" xmlns:v="urn:schemas-microsoft-com:vml" xmlns:wp14="http://schemas.microsoft.com/office/word/2010/wordprocessingDrawing" xmlns:wp="http://schemas.openxmlformats.org/drawingml/2006/wordprocessingDrawing" xmlns:w10="urn:schemas-microsoft-com:office:word" xmlns:w="http://schemas.openxmlformats.org/wordprocessingml/2006/main" xmlns:w14="http://schemas.microsoft.com/office/word/2010/wordml" xmlns:w15="http://schemas.microsoft.com/office/word/2012/wordml" xmlns:w16cex="http://schemas.microsoft.com/office/word/2018/wordml/cex" xmlns:w16cid="http://schemas.microsoft.com/office/word/2016/wordml/cid" xmlns:w16="http://schemas.microsoft.com/office/word/2018/wordml" xmlns:w16sdtdh="http://schemas.microsoft.com/office/word/2020/wordml/sdtdatahash" xmlns:w16se="http://schemas.microsoft.com/office/word/2015/wordml/symex" xmlns:wpg="http://schemas.microsoft.com/office/word/2010/wordprocessingGroup" xmlns:wpi="http://schemas.microsoft.com/office/word/2010/wordprocessingInk" xmlns:wne="http://schemas.microsoft.com/office/word/2006/wordml" xmlns:wps="http://schemas.microsoft.com/office/word/2010/wordprocessingShape" mc:Ignorable="w14 w15 w16se w16cid w16 w16cex w16sdtdh wp14">
+<w:footnotes xmlns:wpc="http://schemas.microsoft.com/office/word/2010/wordprocessingCanvas" xmlns:cx="http://schemas.microsoft.com/office/drawing/2014/chartex" xmlns:cx1="http://schemas.microsoft.com/office/drawing/2015/9/8/chartex" xmlns:cx2="http://schemas.microsoft.com/office/drawing/2015/10/21/chartex" xmlns:cx3="http://schemas.microsoft.com/office/drawing/2016/5/9/chartex" xmlns:cx4="http://schemas.microsoft.com/office/drawing/2016/5/10/chartex" xmlns:cx5="http://schemas.microsoft.com/office/drawing/2016/5/11/chartex" xmlns:cx6="http://schemas.microsoft.com/office/drawing/2016/5/12/chartex" xmlns:cx7="http://schemas.microsoft.com/office/drawing/2016/5/13/chartex" xmlns:cx8="http://schemas.microsoft.com/office/drawing/2016/5/14/chartex" xmlns:mc="http://schemas.openxmlformats.org/markup-compatibility/2006" xmlns:aink="http://schemas.microsoft.com/office/drawing/2016/ink" xmlns:am3d="http://schemas.microsoft.com/office/drawing/2017/model3d" xmlns:o="urn:schemas-microsoft-com:office:office" xmlns:oel="http://schemas.microsoft.com/office/2019/extlst" xmlns:r="http://schemas.openxmlformats.org/officeDocument/2006/relationships" xmlns:m="http://schemas.openxmlformats.org/officeDocument/2006/math" xmlns:v="urn:schemas-microsoft-com:vml" xmlns:wp14="http://schemas.microsoft.com/office/word/2010/wordprocessingDrawing" xmlns:wp="http://schemas.openxmlformats.org/drawingml/2006/wordprocessingDrawing" xmlns:w10="urn:schemas-microsoft-com:office:word" xmlns:w="http://schemas.openxmlformats.org/wordprocessingml/2006/main" xmlns:w14="http://schemas.microsoft.com/office/word/2010/wordml" xmlns:w15="http://schemas.microsoft.com/office/word/2012/wordml" xmlns:w16cex="http://schemas.microsoft.com/office/word/2018/wordml/cex" xmlns:w16cid="http://schemas.microsoft.com/office/word/2016/wordml/cid" xmlns:w16="http://schemas.microsoft.com/office/word/2018/wordml" xmlns:w16sdtdh="http://schemas.microsoft.com/office/word/2020/wordml/sdtdatahash" xmlns:w16se="http://schemas.microsoft.com/office/word/2015/wordml/symex" xmlns:wpg="http://schemas.microsoft.com/office/word/2010/wordprocessingGroup" xmlns:wpi="http://schemas.microsoft.com/office/word/2010/wordprocessingInk" xmlns:wne="http://schemas.microsoft.com/office/word/2006/wordml" xmlns:wps="http://schemas.microsoft.com/office/word/2010/wordprocessingShape" mc:Ignorable="w14 w15 w16se w16cid w16 w16cex w16sdtdh wp14">
   <w:footnote w:type="separator" w:id="-1">
     <w:p>
       <w:pPr>
@@ -6201,7 +6219,7 @@
 </file>
 
 <file path=word/numbering.xml><?xml version="1.0" encoding="utf-8"?>
-<w:numbering xmlns:wpc="http://schemas.microsoft.com/office/word/2010/wordprocessingCanvas" xmlns:cx="http://schemas.microsoft.com/office/drawing/2014/chartex" xmlns:cx1="http://schemas.microsoft.com/office/drawing/2015/9/8/chartex" xmlns:cx2="http://schemas.microsoft.com/office/drawing/2015/10/21/chartex" xmlns:cx3="http://schemas.microsoft.com/office/drawing/2016/5/9/chartex" xmlns:cx4="http://schemas.microsoft.com/office/drawing/2016/5/10/chartex" xmlns:cx5="http://schemas.microsoft.com/office/drawing/2016/5/11/chartex" xmlns:cx6="http://schemas.microsoft.com/office/drawing/2016/5/12/chartex" xmlns:cx7="http://schemas.microsoft.com/office/drawing/2016/5/13/chartex" xmlns:cx8="http://schemas.microsoft.com/office/drawing/2016/5/14/chartex" xmlns:mc="http://schemas.openxmlformats.org/markup-compatibility/2006" xmlns:aink="http://schemas.microsoft.com/office/drawing/2016/ink" xmlns:am3d="http://schemas.microsoft.com/office/drawing/2017/model3d" xmlns:o="urn:schemas-microsoft-com:office:office" xmlns:r="http://schemas.openxmlformats.org/officeDocument/2006/relationships" xmlns:m="http://schemas.openxmlformats.org/officeDocument/2006/math" xmlns:v="urn:schemas-microsoft-com:vml" xmlns:wp14="http://schemas.microsoft.com/office/word/2010/wordprocessingDrawing" xmlns:wp="http://schemas.openxmlformats.org/drawingml/2006/wordprocessingDrawing" xmlns:w10="urn:schemas-microsoft-com:office:word" xmlns:w="http://schemas.openxmlformats.org/wordprocessingml/2006/main" xmlns:w14="http://schemas.microsoft.com/office/word/2010/wordml" xmlns:w15="http://schemas.microsoft.com/office/word/2012/wordml" xmlns:w16cex="http://schemas.microsoft.com/office/word/2018/wordml/cex" xmlns:w16cid="http://schemas.microsoft.com/office/word/2016/wordml/cid" xmlns:w16="http://schemas.microsoft.com/office/word/2018/wordml" xmlns:w16sdtdh="http://schemas.microsoft.com/office/word/2020/wordml/sdtdatahash" xmlns:w16se="http://schemas.microsoft.com/office/word/2015/wordml/symex" xmlns:wpg="http://schemas.microsoft.com/office/word/2010/wordprocessingGroup" xmlns:wpi="http://schemas.microsoft.com/office/word/2010/wordprocessingInk" xmlns:wne="http://schemas.microsoft.com/office/word/2006/wordml" xmlns:wps="http://schemas.microsoft.com/office/word/2010/wordprocessingShape" mc:Ignorable="w14 w15 w16se w16cid w16 w16cex w16sdtdh wp14">
+<w:numbering xmlns:wpc="http://schemas.microsoft.com/office/word/2010/wordprocessingCanvas" xmlns:cx="http://schemas.microsoft.com/office/drawing/2014/chartex" xmlns:cx1="http://schemas.microsoft.com/office/drawing/2015/9/8/chartex" xmlns:cx2="http://schemas.microsoft.com/office/drawing/2015/10/21/chartex" xmlns:cx3="http://schemas.microsoft.com/office/drawing/2016/5/9/chartex" xmlns:cx4="http://schemas.microsoft.com/office/drawing/2016/5/10/chartex" xmlns:cx5="http://schemas.microsoft.com/office/drawing/2016/5/11/chartex" xmlns:cx6="http://schemas.microsoft.com/office/drawing/2016/5/12/chartex" xmlns:cx7="http://schemas.microsoft.com/office/drawing/2016/5/13/chartex" xmlns:cx8="http://schemas.microsoft.com/office/drawing/2016/5/14/chartex" xmlns:mc="http://schemas.openxmlformats.org/markup-compatibility/2006" xmlns:aink="http://schemas.microsoft.com/office/drawing/2016/ink" xmlns:am3d="http://schemas.microsoft.com/office/drawing/2017/model3d" xmlns:o="urn:schemas-microsoft-com:office:office" xmlns:oel="http://schemas.microsoft.com/office/2019/extlst" xmlns:r="http://schemas.openxmlformats.org/officeDocument/2006/relationships" xmlns:m="http://schemas.openxmlformats.org/officeDocument/2006/math" xmlns:v="urn:schemas-microsoft-com:vml" xmlns:wp14="http://schemas.microsoft.com/office/word/2010/wordprocessingDrawing" xmlns:wp="http://schemas.openxmlformats.org/drawingml/2006/wordprocessingDrawing" xmlns:w10="urn:schemas-microsoft-com:office:word" xmlns:w="http://schemas.openxmlformats.org/wordprocessingml/2006/main" xmlns:w14="http://schemas.microsoft.com/office/word/2010/wordml" xmlns:w15="http://schemas.microsoft.com/office/word/2012/wordml" xmlns:w16cex="http://schemas.microsoft.com/office/word/2018/wordml/cex" xmlns:w16cid="http://schemas.microsoft.com/office/word/2016/wordml/cid" xmlns:w16="http://schemas.microsoft.com/office/word/2018/wordml" xmlns:w16sdtdh="http://schemas.microsoft.com/office/word/2020/wordml/sdtdatahash" xmlns:w16se="http://schemas.microsoft.com/office/word/2015/wordml/symex" xmlns:wpg="http://schemas.microsoft.com/office/word/2010/wordprocessingGroup" xmlns:wpi="http://schemas.microsoft.com/office/word/2010/wordprocessingInk" xmlns:wne="http://schemas.microsoft.com/office/word/2006/wordml" xmlns:wps="http://schemas.microsoft.com/office/word/2010/wordprocessingShape" mc:Ignorable="w14 w15 w16se w16cid w16 w16cex w16sdtdh wp14">
   <w:abstractNum w:abstractNumId="0" w15:restartNumberingAfterBreak="0">
     <w:nsid w:val="029110A6"/>
     <w:multiLevelType w:val="multilevel"/>
@@ -9289,88 +9307,88 @@
       </w:pPr>
     </w:lvl>
   </w:abstractNum>
-  <w:num w:numId="1">
+  <w:num w:numId="1" w16cid:durableId="2107188151">
     <w:abstractNumId w:val="17"/>
   </w:num>
-  <w:num w:numId="2">
+  <w:num w:numId="2" w16cid:durableId="151874366">
     <w:abstractNumId w:val="13"/>
   </w:num>
-  <w:num w:numId="3">
+  <w:num w:numId="3" w16cid:durableId="523322701">
     <w:abstractNumId w:val="22"/>
   </w:num>
-  <w:num w:numId="4">
+  <w:num w:numId="4" w16cid:durableId="1084646631">
     <w:abstractNumId w:val="8"/>
   </w:num>
-  <w:num w:numId="5">
+  <w:num w:numId="5" w16cid:durableId="907031033">
     <w:abstractNumId w:val="21"/>
   </w:num>
-  <w:num w:numId="6">
+  <w:num w:numId="6" w16cid:durableId="1666782913">
     <w:abstractNumId w:val="20"/>
   </w:num>
-  <w:num w:numId="7">
+  <w:num w:numId="7" w16cid:durableId="816146549">
     <w:abstractNumId w:val="6"/>
   </w:num>
-  <w:num w:numId="8">
+  <w:num w:numId="8" w16cid:durableId="735081281">
     <w:abstractNumId w:val="27"/>
   </w:num>
-  <w:num w:numId="9">
+  <w:num w:numId="9" w16cid:durableId="24209801">
     <w:abstractNumId w:val="25"/>
   </w:num>
-  <w:num w:numId="10">
+  <w:num w:numId="10" w16cid:durableId="369644937">
     <w:abstractNumId w:val="7"/>
   </w:num>
-  <w:num w:numId="11">
+  <w:num w:numId="11" w16cid:durableId="1887909067">
     <w:abstractNumId w:val="15"/>
   </w:num>
-  <w:num w:numId="12">
+  <w:num w:numId="12" w16cid:durableId="850603407">
     <w:abstractNumId w:val="2"/>
   </w:num>
-  <w:num w:numId="13">
+  <w:num w:numId="13" w16cid:durableId="595554342">
     <w:abstractNumId w:val="26"/>
   </w:num>
-  <w:num w:numId="14">
+  <w:num w:numId="14" w16cid:durableId="2127431242">
     <w:abstractNumId w:val="5"/>
   </w:num>
-  <w:num w:numId="15">
+  <w:num w:numId="15" w16cid:durableId="1724867344">
     <w:abstractNumId w:val="14"/>
   </w:num>
-  <w:num w:numId="16">
+  <w:num w:numId="16" w16cid:durableId="889148821">
     <w:abstractNumId w:val="9"/>
   </w:num>
-  <w:num w:numId="17">
+  <w:num w:numId="17" w16cid:durableId="1701201690">
     <w:abstractNumId w:val="11"/>
   </w:num>
-  <w:num w:numId="18">
+  <w:num w:numId="18" w16cid:durableId="631056826">
     <w:abstractNumId w:val="0"/>
   </w:num>
-  <w:num w:numId="19">
+  <w:num w:numId="19" w16cid:durableId="1454910482">
     <w:abstractNumId w:val="18"/>
   </w:num>
-  <w:num w:numId="20">
+  <w:num w:numId="20" w16cid:durableId="656149944">
     <w:abstractNumId w:val="10"/>
   </w:num>
-  <w:num w:numId="21">
+  <w:num w:numId="21" w16cid:durableId="1512330356">
     <w:abstractNumId w:val="16"/>
   </w:num>
-  <w:num w:numId="22">
+  <w:num w:numId="22" w16cid:durableId="914164144">
     <w:abstractNumId w:val="24"/>
   </w:num>
-  <w:num w:numId="23">
+  <w:num w:numId="23" w16cid:durableId="1950236237">
     <w:abstractNumId w:val="4"/>
   </w:num>
-  <w:num w:numId="24">
+  <w:num w:numId="24" w16cid:durableId="1423718165">
     <w:abstractNumId w:val="3"/>
   </w:num>
-  <w:num w:numId="25">
+  <w:num w:numId="25" w16cid:durableId="749808832">
     <w:abstractNumId w:val="1"/>
   </w:num>
-  <w:num w:numId="26">
+  <w:num w:numId="26" w16cid:durableId="682558932">
     <w:abstractNumId w:val="12"/>
   </w:num>
-  <w:num w:numId="27">
+  <w:num w:numId="27" w16cid:durableId="1464158941">
     <w:abstractNumId w:val="23"/>
   </w:num>
-  <w:num w:numId="28">
+  <w:num w:numId="28" w16cid:durableId="1910113615">
     <w:abstractNumId w:val="19"/>
   </w:num>
 </w:numbering>
@@ -10361,6 +10379,21 @@
 </file>
 
 <file path=customXml/item1.xml><?xml version="1.0" encoding="utf-8"?>
+<p:properties xmlns:p="http://schemas.microsoft.com/office/2006/metadata/properties" xmlns:xsi="http://www.w3.org/2001/XMLSchema-instance" xmlns:pc="http://schemas.microsoft.com/office/infopath/2007/PartnerControls">
+  <documentManagement/>
+</p:properties>
+</file>
+
+<file path=customXml/item2.xml><?xml version="1.0" encoding="utf-8"?>
+<?mso-contentType ?>
+<FormTemplates xmlns="http://schemas.microsoft.com/sharepoint/v3/contenttype/forms">
+  <Display>DocumentLibraryForm</Display>
+  <Edit>DocumentLibraryForm</Edit>
+  <New>DocumentLibraryForm</New>
+</FormTemplates>
+</file>
+
+<file path=customXml/item3.xml><?xml version="1.0" encoding="utf-8"?>
 <ct:contentTypeSchema xmlns:ct="http://schemas.microsoft.com/office/2006/metadata/contentType" xmlns:ma="http://schemas.microsoft.com/office/2006/metadata/properties/metaAttributes" ct:_="" ma:_="" ma:contentTypeName="Document" ma:contentTypeID="0x010100710CA684C393124D885F0BC565D9EF75" ma:contentTypeVersion="2" ma:contentTypeDescription="Create a new document." ma:contentTypeScope="" ma:versionID="090871a76bcff9cb42b318fc7c84a1d2">
   <xsd:schema xmlns:xsd="http://www.w3.org/2001/XMLSchema" xmlns:xs="http://www.w3.org/2001/XMLSchema" xmlns:p="http://schemas.microsoft.com/office/2006/metadata/properties" xmlns:ns2="6c62634f-06d6-4c61-a65c-696c44a086ec" targetNamespace="http://schemas.microsoft.com/office/2006/metadata/properties" ma:root="true" ma:fieldsID="e00122d0052662c02909cc1d6e8d3d97" ns2:_="">
     <xsd:import namespace="6c62634f-06d6-4c61-a65c-696c44a086ec"/>
@@ -10492,22 +10525,24 @@
 </ct:contentTypeSchema>
 </file>
 
-<file path=customXml/item2.xml><?xml version="1.0" encoding="utf-8"?>
-<?mso-contentType ?>
-<FormTemplates xmlns="http://schemas.microsoft.com/sharepoint/v3/contenttype/forms">
-  <Display>DocumentLibraryForm</Display>
-  <Edit>DocumentLibraryForm</Edit>
-  <New>DocumentLibraryForm</New>
-</FormTemplates>
+<file path=customXml/itemProps1.xml><?xml version="1.0" encoding="utf-8"?>
+<ds:datastoreItem xmlns:ds="http://schemas.openxmlformats.org/officeDocument/2006/customXml" ds:itemID="{D6BDEA02-A94D-4035-A96F-18F48E33C5CD}">
+  <ds:schemaRefs>
+    <ds:schemaRef ds:uri="http://schemas.microsoft.com/office/2006/metadata/properties"/>
+    <ds:schemaRef ds:uri="http://schemas.microsoft.com/office/infopath/2007/PartnerControls"/>
+  </ds:schemaRefs>
+</ds:datastoreItem>
 </file>
 
-<file path=customXml/item3.xml><?xml version="1.0" encoding="utf-8"?>
-<p:properties xmlns:p="http://schemas.microsoft.com/office/2006/metadata/properties" xmlns:xsi="http://www.w3.org/2001/XMLSchema-instance" xmlns:pc="http://schemas.microsoft.com/office/infopath/2007/PartnerControls">
-  <documentManagement/>
-</p:properties>
+<file path=customXml/itemProps2.xml><?xml version="1.0" encoding="utf-8"?>
+<ds:datastoreItem xmlns:ds="http://schemas.openxmlformats.org/officeDocument/2006/customXml" ds:itemID="{4D0401EF-C93D-4A4C-B5B7-CDE7C86C02E4}">
+  <ds:schemaRefs>
+    <ds:schemaRef ds:uri="http://schemas.microsoft.com/sharepoint/v3/contenttype/forms"/>
+  </ds:schemaRefs>
+</ds:datastoreItem>
 </file>
 
-<file path=customXml/itemProps1.xml><?xml version="1.0" encoding="utf-8"?>
+<file path=customXml/itemProps3.xml><?xml version="1.0" encoding="utf-8"?>
 <ds:datastoreItem xmlns:ds="http://schemas.openxmlformats.org/officeDocument/2006/customXml" ds:itemID="{97757F84-7335-4B1E-8404-5CEC0ABF519C}">
   <ds:schemaRefs>
     <ds:schemaRef ds:uri="http://schemas.microsoft.com/office/2006/metadata/contentType"/>
@@ -10523,21 +10558,4 @@
     <ds:schemaRef ds:uri="http://schemas.microsoft.com/internal/obd"/>
   </ds:schemaRefs>
 </ds:datastoreItem>
-</file>
-
-<file path=customXml/itemProps2.xml><?xml version="1.0" encoding="utf-8"?>
-<ds:datastoreItem xmlns:ds="http://schemas.openxmlformats.org/officeDocument/2006/customXml" ds:itemID="{4D0401EF-C93D-4A4C-B5B7-CDE7C86C02E4}">
-  <ds:schemaRefs>
-    <ds:schemaRef ds:uri="http://schemas.microsoft.com/sharepoint/v3/contenttype/forms"/>
-  </ds:schemaRefs>
-</ds:datastoreItem>
-</file>
-
-<file path=customXml/itemProps3.xml><?xml version="1.0" encoding="utf-8"?>
-<ds:datastoreItem xmlns:ds="http://schemas.openxmlformats.org/officeDocument/2006/customXml" ds:itemID="{D6BDEA02-A94D-4035-A96F-18F48E33C5CD}">
-  <ds:schemaRefs>
-    <ds:schemaRef ds:uri="http://schemas.microsoft.com/office/2006/metadata/properties"/>
-    <ds:schemaRef ds:uri="http://schemas.microsoft.com/office/infopath/2007/PartnerControls"/>
-  </ds:schemaRefs>
-</ds:datastoreItem>
 </file>
</xml_diff>